<commit_message>
Finished writting code for peripheral write handlers
</commit_message>
<xml_diff>
--- a/Documentation/LisenterProtocol.docx
+++ b/Documentation/LisenterProtocol.docx
@@ -1157,6 +1157,92 @@
           </w:p>
         </w:tc>
       </w:tr>
+      <w:tr>
+        <w:tc>
+          <w:tcPr>
+            <w:tcW w:w="1244" w:type="dxa"/>
+          </w:tcPr>
+          <w:p>
+            <w:r>
+              <w:t>TAKEN</w:t>
+            </w:r>
+          </w:p>
+        </w:tc>
+        <w:tc>
+          <w:tcPr>
+            <w:tcW w:w="1076" w:type="dxa"/>
+          </w:tcPr>
+          <w:p>
+            <w:r>
+              <w:t>0x83</w:t>
+            </w:r>
+          </w:p>
+        </w:tc>
+        <w:tc>
+          <w:tcPr>
+            <w:tcW w:w="1329" w:type="dxa"/>
+          </w:tcPr>
+          <w:p>
+            <w:r>
+              <w:t>Out</w:t>
+            </w:r>
+          </w:p>
+        </w:tc>
+        <w:tc>
+          <w:tcPr>
+            <w:tcW w:w="5639" w:type="dxa"/>
+          </w:tcPr>
+          <w:p>
+            <w:r>
+              <w:t>The address requested was taken</w:t>
+            </w:r>
+          </w:p>
+        </w:tc>
+      </w:tr>
+      <w:tr>
+        <w:tc>
+          <w:tcPr>
+            <w:tcW w:w="1244" w:type="dxa"/>
+          </w:tcPr>
+          <w:p>
+            <w:r>
+              <w:t>VALUE</w:t>
+            </w:r>
+          </w:p>
+        </w:tc>
+        <w:tc>
+          <w:tcPr>
+            <w:tcW w:w="1076" w:type="dxa"/>
+          </w:tcPr>
+          <w:p>
+            <w:r>
+              <w:t>0x84</w:t>
+            </w:r>
+          </w:p>
+        </w:tc>
+        <w:tc>
+          <w:tcPr>
+            <w:tcW w:w="1329" w:type="dxa"/>
+          </w:tcPr>
+          <w:p>
+            <w:r>
+              <w:t>Out</w:t>
+            </w:r>
+          </w:p>
+        </w:tc>
+        <w:tc>
+          <w:tcPr>
+            <w:tcW w:w="5639" w:type="dxa"/>
+          </w:tcPr>
+          <w:p>
+            <w:r>
+              <w:t>The value is invalid for the location</w:t>
+            </w:r>
+            <w:bookmarkStart w:id="0" w:name="_GoBack"/>
+            <w:bookmarkEnd w:id="0"/>
+          </w:p>
+        </w:tc>
+      </w:tr>
     </w:tbl>
     <w:p/>
     <w:p>
@@ -1173,6 +1259,7 @@
     <w:p/>
     <w:p>
       <w:r>
+        <w:lastRenderedPageBreak/>
         <w:t xml:space="preserve">After the initial request period, no additional requests may be made, unless </w:t>
       </w:r>
       <w:r>
@@ -1187,8 +1274,6 @@
       <w:r>
         <w:t>lator will respond with the current cycle count, and will send another START command every cycle. When this command is sent, the peripheral can send any number of WRITE commands, or an UNSYNC, followed by a DONE command. If an UNSYNC is sent, normal operation will continue.</w:t>
       </w:r>
-      <w:bookmarkStart w:id="0" w:name="_GoBack"/>
-      <w:bookmarkEnd w:id="0"/>
     </w:p>
     <w:sectPr>
       <w:pgSz w:w="12240" w:h="15840"/>

</xml_diff>